<commit_message>
Additions from meeting Lena and Nachum.
</commit_message>
<xml_diff>
--- a/תיאור הפרויקט.docx
+++ b/תיאור הפרויקט.docx
@@ -5,7 +5,6 @@
     <w:p>
       <w:pPr>
         <w:rPr>
-          <w:rFonts w:hint="cs"/>
           <w:b/>
           <w:bCs/>
           <w:u w:val="single"/>
@@ -30,9 +29,6 @@
           <w:ilvl w:val="0"/>
           <w:numId w:val="1"/>
         </w:numPr>
-        <w:rPr>
-          <w:rFonts w:hint="cs"/>
-        </w:rPr>
       </w:pPr>
       <w:r>
         <w:t>NAME</w:t>
@@ -46,7 +42,6 @@
           <w:numId w:val="1"/>
         </w:numPr>
         <w:rPr>
-          <w:rFonts w:hint="cs"/>
           <w:rtl/>
         </w:rPr>
       </w:pPr>
@@ -73,9 +68,6 @@
           <w:ilvl w:val="1"/>
           <w:numId w:val="1"/>
         </w:numPr>
-        <w:rPr>
-          <w:rFonts w:hint="cs"/>
-        </w:rPr>
       </w:pPr>
       <w:r>
         <w:t>Location</w:t>
@@ -124,9 +116,6 @@
           <w:ilvl w:val="1"/>
           <w:numId w:val="1"/>
         </w:numPr>
-        <w:rPr>
-          <w:rFonts w:hint="cs"/>
-        </w:rPr>
       </w:pPr>
       <w:r>
         <w:t>Other numbers</w:t>
@@ -137,7 +126,6 @@
         <w:pStyle w:val="ListParagraph"/>
         <w:ind w:left="0"/>
         <w:rPr>
-          <w:rFonts w:hint="cs"/>
           <w:rtl/>
         </w:rPr>
       </w:pPr>
@@ -147,7 +135,6 @@
         <w:pStyle w:val="ListParagraph"/>
         <w:ind w:left="0"/>
         <w:rPr>
-          <w:rFonts w:hint="cs"/>
           <w:b/>
           <w:bCs/>
           <w:u w:val="single"/>
@@ -192,9 +179,6 @@
           <w:ilvl w:val="0"/>
           <w:numId w:val="2"/>
         </w:numPr>
-        <w:rPr>
-          <w:rFonts w:hint="cs"/>
-        </w:rPr>
       </w:pPr>
       <w:r>
         <w:rPr>
@@ -240,12 +224,14 @@
           <w:ilvl w:val="0"/>
           <w:numId w:val="2"/>
         </w:numPr>
-        <w:rPr>
-          <w:rFonts w:hint="cs"/>
-        </w:rPr>
-      </w:pPr>
-      <w:r>
-        <w:t>google maps</w:t>
+      </w:pPr>
+      <w:proofErr w:type="spellStart"/>
+      <w:r>
+        <w:t>google</w:t>
+      </w:r>
+      <w:proofErr w:type="spellEnd"/>
+      <w:r>
+        <w:t xml:space="preserve"> maps</w:t>
       </w:r>
       <w:r>
         <w:rPr>
@@ -262,13 +248,12 @@
           <w:ilvl w:val="0"/>
           <w:numId w:val="2"/>
         </w:numPr>
-        <w:rPr>
-          <w:rFonts w:hint="cs"/>
-        </w:rPr>
-      </w:pPr>
+      </w:pPr>
+      <w:proofErr w:type="spellStart"/>
       <w:r>
         <w:t>linkedin</w:t>
       </w:r>
+      <w:proofErr w:type="spellEnd"/>
       <w:r>
         <w:rPr>
           <w:rFonts w:hint="cs"/>
@@ -284,9 +269,6 @@
           <w:ilvl w:val="0"/>
           <w:numId w:val="2"/>
         </w:numPr>
-        <w:rPr>
-          <w:rFonts w:hint="cs"/>
-        </w:rPr>
       </w:pPr>
       <w:r>
         <w:rPr>
@@ -313,9 +295,6 @@
           <w:ilvl w:val="0"/>
           <w:numId w:val="2"/>
         </w:numPr>
-        <w:rPr>
-          <w:rFonts w:hint="cs"/>
-        </w:rPr>
       </w:pPr>
       <w:r>
         <w:rPr>
@@ -332,9 +311,6 @@
           <w:ilvl w:val="0"/>
           <w:numId w:val="2"/>
         </w:numPr>
-        <w:rPr>
-          <w:rFonts w:hint="cs"/>
-        </w:rPr>
       </w:pPr>
       <w:r>
         <w:rPr>
@@ -351,9 +327,6 @@
           <w:ilvl w:val="0"/>
           <w:numId w:val="2"/>
         </w:numPr>
-        <w:rPr>
-          <w:rFonts w:hint="cs"/>
-        </w:rPr>
       </w:pPr>
       <w:r>
         <w:rPr>
@@ -362,9 +335,11 @@
         </w:rPr>
         <w:t xml:space="preserve">מילים מרמזות- </w:t>
       </w:r>
+      <w:proofErr w:type="spellStart"/>
       <w:r>
         <w:t>mr.</w:t>
       </w:r>
+      <w:proofErr w:type="spellEnd"/>
       <w:r>
         <w:rPr>
           <w:rFonts w:hint="cs"/>
@@ -393,9 +368,6 @@
           <w:ilvl w:val="0"/>
           <w:numId w:val="2"/>
         </w:numPr>
-        <w:rPr>
-          <w:rFonts w:hint="cs"/>
-        </w:rPr>
       </w:pPr>
       <w:r>
         <w:rPr>
@@ -419,9 +391,6 @@
           <w:ilvl w:val="0"/>
           <w:numId w:val="2"/>
         </w:numPr>
-        <w:rPr>
-          <w:rFonts w:hint="cs"/>
-        </w:rPr>
       </w:pPr>
       <w:r>
         <w:rPr>
@@ -452,8 +421,36 @@
     </w:p>
     <w:p>
       <w:pPr>
-        <w:rPr>
-          <w:rFonts w:hint="cs"/>
+        <w:pStyle w:val="ListParagraph"/>
+        <w:numPr>
+          <w:ilvl w:val="0"/>
+          <w:numId w:val="2"/>
+        </w:numPr>
+      </w:pPr>
+      <w:r>
+        <w:t>the</w:t>
+      </w:r>
+      <w:r>
+        <w:rPr>
+          <w:rFonts w:hint="cs"/>
+          <w:rtl/>
+        </w:rPr>
+        <w:t xml:space="preserve"> לפני מילה (כנראה לא שם, אבל עם ה-</w:t>
+      </w:r>
+      <w:r>
+        <w:t>the</w:t>
+      </w:r>
+      <w:r>
+        <w:rPr>
+          <w:rFonts w:hint="cs"/>
+          <w:rtl/>
+        </w:rPr>
+        <w:t xml:space="preserve"> אולי כן)</w:t>
+      </w:r>
+    </w:p>
+    <w:p>
+      <w:pPr>
+        <w:rPr>
           <w:b/>
           <w:bCs/>
           <w:u w:val="single"/>
@@ -478,9 +475,6 @@
           <w:ilvl w:val="0"/>
           <w:numId w:val="3"/>
         </w:numPr>
-        <w:rPr>
-          <w:rFonts w:hint="cs"/>
-        </w:rPr>
       </w:pPr>
       <w:r>
         <w:rPr>
@@ -497,9 +491,6 @@
           <w:ilvl w:val="0"/>
           <w:numId w:val="3"/>
         </w:numPr>
-        <w:rPr>
-          <w:rFonts w:hint="cs"/>
-        </w:rPr>
       </w:pPr>
       <w:r>
         <w:rPr>
@@ -516,9 +507,6 @@
           <w:ilvl w:val="0"/>
           <w:numId w:val="3"/>
         </w:numPr>
-        <w:rPr>
-          <w:rFonts w:hint="cs"/>
-        </w:rPr>
       </w:pPr>
       <w:r>
         <w:rPr>
@@ -545,9 +533,6 @@
           <w:ilvl w:val="0"/>
           <w:numId w:val="3"/>
         </w:numPr>
-        <w:rPr>
-          <w:rFonts w:hint="cs"/>
-        </w:rPr>
       </w:pPr>
       <w:r>
         <w:t>tokenization</w:t>
@@ -560,9 +545,6 @@
           <w:ilvl w:val="0"/>
           <w:numId w:val="3"/>
         </w:numPr>
-        <w:rPr>
-          <w:rFonts w:hint="cs"/>
-        </w:rPr>
       </w:pPr>
       <w:r>
         <w:rPr>
@@ -578,7 +560,6 @@
     <w:p>
       <w:pPr>
         <w:rPr>
-          <w:rFonts w:hint="cs"/>
           <w:b/>
           <w:bCs/>
           <w:u w:val="single"/>
@@ -603,9 +584,6 @@
           <w:ilvl w:val="0"/>
           <w:numId w:val="4"/>
         </w:numPr>
-        <w:rPr>
-          <w:rFonts w:hint="cs"/>
-        </w:rPr>
       </w:pPr>
       <w:r>
         <w:rPr>
@@ -622,9 +600,6 @@
           <w:ilvl w:val="0"/>
           <w:numId w:val="4"/>
         </w:numPr>
-        <w:rPr>
-          <w:rFonts w:hint="cs"/>
-        </w:rPr>
       </w:pPr>
       <w:r>
         <w:rPr>
@@ -641,9 +616,6 @@
           <w:ilvl w:val="0"/>
           <w:numId w:val="4"/>
         </w:numPr>
-        <w:rPr>
-          <w:rFonts w:hint="cs"/>
-        </w:rPr>
       </w:pPr>
       <w:r>
         <w:rPr>
@@ -656,7 +628,6 @@
     <w:p>
       <w:pPr>
         <w:rPr>
-          <w:rFonts w:hint="cs"/>
           <w:b/>
           <w:bCs/>
           <w:u w:val="single"/>
@@ -695,6 +666,345 @@
           <w:rtl/>
         </w:rPr>
         <w:t>, חברה- במה מתעסקת...</w:t>
+      </w:r>
+    </w:p>
+    <w:p>
+      <w:pPr>
+        <w:rPr>
+          <w:rFonts w:hint="cs"/>
+          <w:b/>
+          <w:bCs/>
+          <w:u w:val="single"/>
+          <w:rtl/>
+        </w:rPr>
+      </w:pPr>
+      <w:r>
+        <w:br w:type="page"/>
+      </w:r>
+      <w:r>
+        <w:rPr>
+          <w:rFonts w:hint="cs"/>
+          <w:b/>
+          <w:bCs/>
+          <w:u w:val="single"/>
+          <w:rtl/>
+        </w:rPr>
+        <w:lastRenderedPageBreak/>
+        <w:t>מידע נוסף לאחר הישיבה עם לנה ונחום</w:t>
+      </w:r>
+    </w:p>
+    <w:p>
+      <w:pPr>
+        <w:pStyle w:val="ListParagraph"/>
+        <w:numPr>
+          <w:ilvl w:val="0"/>
+          <w:numId w:val="5"/>
+        </w:numPr>
+        <w:rPr>
+          <w:rFonts w:hint="cs"/>
+          <w:rtl/>
+        </w:rPr>
+      </w:pPr>
+      <w:r>
+        <w:t>n-grams</w:t>
+      </w:r>
+      <w:r>
+        <w:rPr>
+          <w:rFonts w:hint="cs"/>
+          <w:rtl/>
+        </w:rPr>
+        <w:t>- עד 5 מילים</w:t>
+      </w:r>
+    </w:p>
+    <w:p>
+      <w:pPr>
+        <w:pStyle w:val="ListParagraph"/>
+        <w:numPr>
+          <w:ilvl w:val="0"/>
+          <w:numId w:val="5"/>
+        </w:numPr>
+        <w:rPr>
+          <w:rFonts w:hint="cs"/>
+        </w:rPr>
+      </w:pPr>
+      <w:r>
+        <w:t>APIs</w:t>
+      </w:r>
+      <w:r>
+        <w:rPr>
+          <w:rFonts w:hint="cs"/>
+          <w:rtl/>
+        </w:rPr>
+        <w:t>-</w:t>
+      </w:r>
+    </w:p>
+    <w:p>
+      <w:pPr>
+        <w:pStyle w:val="ListParagraph"/>
+        <w:numPr>
+          <w:ilvl w:val="1"/>
+          <w:numId w:val="5"/>
+        </w:numPr>
+        <w:rPr>
+          <w:rFonts w:hint="cs"/>
+        </w:rPr>
+      </w:pPr>
+      <w:r>
+        <w:rPr>
+          <w:rFonts w:hint="cs"/>
+          <w:rtl/>
+        </w:rPr>
+        <w:t>ללנה יצא להשתמש ב-</w:t>
+      </w:r>
+      <w:r>
+        <w:t xml:space="preserve">duck </w:t>
+      </w:r>
+      <w:proofErr w:type="spellStart"/>
+      <w:r>
+        <w:t>duck</w:t>
+      </w:r>
+      <w:proofErr w:type="spellEnd"/>
+      <w:r>
+        <w:t xml:space="preserve"> go</w:t>
+      </w:r>
+      <w:r>
+        <w:rPr>
+          <w:rFonts w:hint="cs"/>
+          <w:rtl/>
+        </w:rPr>
+        <w:t>- חינמי, ללא הגבלות</w:t>
+      </w:r>
+    </w:p>
+    <w:p>
+      <w:pPr>
+        <w:pStyle w:val="ListParagraph"/>
+        <w:numPr>
+          <w:ilvl w:val="1"/>
+          <w:numId w:val="5"/>
+        </w:numPr>
+        <w:rPr>
+          <w:rFonts w:hint="cs"/>
+        </w:rPr>
+      </w:pPr>
+      <w:r>
+        <w:rPr>
+          <w:rFonts w:hint="cs"/>
+          <w:rtl/>
+        </w:rPr>
+        <w:t>לנה תברר לגבי גוגל דרך האוניברסיטה</w:t>
+      </w:r>
+    </w:p>
+    <w:p>
+      <w:pPr>
+        <w:pStyle w:val="ListParagraph"/>
+        <w:numPr>
+          <w:ilvl w:val="1"/>
+          <w:numId w:val="5"/>
+        </w:numPr>
+      </w:pPr>
+      <w:r>
+        <w:rPr>
+          <w:rFonts w:hint="cs"/>
+          <w:rtl/>
+        </w:rPr>
+        <w:t xml:space="preserve">לכפיר יצא לעבוד על </w:t>
+      </w:r>
+      <w:proofErr w:type="spellStart"/>
+      <w:r>
+        <w:t>facebook</w:t>
+      </w:r>
+      <w:proofErr w:type="spellEnd"/>
+    </w:p>
+    <w:p>
+      <w:pPr>
+        <w:pStyle w:val="ListParagraph"/>
+        <w:numPr>
+          <w:ilvl w:val="0"/>
+          <w:numId w:val="5"/>
+        </w:numPr>
+        <w:rPr>
+          <w:rFonts w:hint="cs"/>
+        </w:rPr>
+      </w:pPr>
+      <w:r>
+        <w:rPr>
+          <w:rFonts w:hint="cs"/>
+          <w:rtl/>
+        </w:rPr>
+        <w:t>השוואה-</w:t>
+      </w:r>
+    </w:p>
+    <w:p>
+      <w:pPr>
+        <w:pStyle w:val="ListParagraph"/>
+        <w:numPr>
+          <w:ilvl w:val="1"/>
+          <w:numId w:val="5"/>
+        </w:numPr>
+        <w:rPr>
+          <w:rFonts w:hint="cs"/>
+        </w:rPr>
+      </w:pPr>
+      <w:r>
+        <w:rPr>
+          <w:rFonts w:hint="cs"/>
+          <w:rtl/>
+        </w:rPr>
+        <w:t xml:space="preserve">לכלי קיים של </w:t>
+      </w:r>
+      <w:r>
+        <w:rPr>
+          <w:rFonts w:hint="cs"/>
+        </w:rPr>
+        <w:t>NER</w:t>
+      </w:r>
+    </w:p>
+    <w:p>
+      <w:pPr>
+        <w:pStyle w:val="ListParagraph"/>
+        <w:numPr>
+          <w:ilvl w:val="1"/>
+          <w:numId w:val="5"/>
+        </w:numPr>
+        <w:rPr>
+          <w:rFonts w:hint="cs"/>
+        </w:rPr>
+      </w:pPr>
+      <w:r>
+        <w:t>precision</w:t>
+      </w:r>
+      <w:r>
+        <w:rPr>
+          <w:rFonts w:hint="cs"/>
+          <w:rtl/>
+        </w:rPr>
+        <w:t xml:space="preserve"> ו-</w:t>
+      </w:r>
+      <w:r>
+        <w:t>recall</w:t>
+      </w:r>
+      <w:r>
+        <w:rPr>
+          <w:rFonts w:hint="cs"/>
+          <w:rtl/>
+        </w:rPr>
+        <w:t xml:space="preserve"> לפי מאגר מתויג</w:t>
+      </w:r>
+      <w:r>
+        <w:rPr>
+          <w:rFonts w:hint="cs"/>
+          <w:rtl/>
+        </w:rPr>
+        <w:t xml:space="preserve"> (נחום שלח לינק לטכניון)</w:t>
+      </w:r>
+    </w:p>
+    <w:p>
+      <w:pPr>
+        <w:pStyle w:val="ListParagraph"/>
+        <w:numPr>
+          <w:ilvl w:val="0"/>
+          <w:numId w:val="5"/>
+        </w:numPr>
+        <w:rPr>
+          <w:rFonts w:hint="cs"/>
+        </w:rPr>
+      </w:pPr>
+      <w:r>
+        <w:rPr>
+          <w:rFonts w:hint="cs"/>
+          <w:rtl/>
+        </w:rPr>
+        <w:t>טיפים כלליים</w:t>
+      </w:r>
+    </w:p>
+    <w:p>
+      <w:pPr>
+        <w:pStyle w:val="ListParagraph"/>
+        <w:numPr>
+          <w:ilvl w:val="1"/>
+          <w:numId w:val="5"/>
+        </w:numPr>
+        <w:rPr>
+          <w:rFonts w:hint="cs"/>
+        </w:rPr>
+      </w:pPr>
+      <w:r>
+        <w:rPr>
+          <w:rFonts w:hint="cs"/>
+          <w:rtl/>
+        </w:rPr>
+        <w:t>לעבוד שפה-שפה</w:t>
+      </w:r>
+    </w:p>
+    <w:p>
+      <w:pPr>
+        <w:pStyle w:val="ListParagraph"/>
+        <w:numPr>
+          <w:ilvl w:val="1"/>
+          <w:numId w:val="5"/>
+        </w:numPr>
+        <w:rPr>
+          <w:rFonts w:hint="cs"/>
+        </w:rPr>
+      </w:pPr>
+      <w:r>
+        <w:rPr>
+          <w:rFonts w:hint="cs"/>
+          <w:rtl/>
+        </w:rPr>
+        <w:t>להתחיל מתשתית גנרית עם מעט פיצ'רים, לנתח אותם, ולהוסיף עוד בהמשך לפי הזמן שנשאר</w:t>
+      </w:r>
+    </w:p>
+    <w:p>
+      <w:pPr>
+        <w:pStyle w:val="ListParagraph"/>
+        <w:numPr>
+          <w:ilvl w:val="1"/>
+          <w:numId w:val="5"/>
+        </w:numPr>
+        <w:rPr>
+          <w:rFonts w:hint="cs"/>
+        </w:rPr>
+      </w:pPr>
+      <w:r>
+        <w:rPr>
+          <w:rFonts w:hint="cs"/>
+          <w:rtl/>
+        </w:rPr>
+        <w:t>לתאר גם מה חשבנו לבצע ובסוף לא הספקנו</w:t>
+      </w:r>
+    </w:p>
+    <w:p>
+      <w:pPr>
+        <w:pStyle w:val="ListParagraph"/>
+        <w:numPr>
+          <w:ilvl w:val="0"/>
+          <w:numId w:val="5"/>
+        </w:numPr>
+        <w:rPr>
+          <w:rFonts w:hint="cs"/>
+          <w:rtl/>
+        </w:rPr>
+      </w:pPr>
+      <w:r>
+        <w:rPr>
+          <w:rFonts w:hint="cs"/>
+          <w:rtl/>
+        </w:rPr>
+        <w:t xml:space="preserve">אם לא מסתדר עם מנוע חיפוש, לשקול לעבוד מול ויקיפדיה- להוריד עותק ולחפש ערכים. אולי מסווג לפי סוגים, גם אם לא- אפשר לחפש מילות מפתח בפסקה הראשונה. לא בנוסף למנוע חיפוש- יותר מידי </w:t>
+      </w:r>
+      <w:r>
+        <w:rPr>
+          <w:rFonts w:hint="cs"/>
+        </w:rPr>
+        <w:t>API</w:t>
+      </w:r>
+      <w:r>
+        <w:rPr>
+          <w:rFonts w:hint="cs"/>
+          <w:rtl/>
+        </w:rPr>
+        <w:t xml:space="preserve"> ללמוד לפרויקט.</w:t>
       </w:r>
     </w:p>
     <w:sectPr>
@@ -1139,7 +1449,7 @@
   <w:abstractNum w:abstractNumId="4">
     <w:nsid w:val="6AAC076D"/>
     <w:multiLevelType w:val="hybridMultilevel"/>
-    <w:tmpl w:val="FEF6AF6C"/>
+    <w:tmpl w:val="B6FA4906"/>
     <w:lvl w:ilvl="0" w:tplc="04090001">
       <w:start w:val="1"/>
       <w:numFmt w:val="bullet"/>
@@ -1152,7 +1462,7 @@
         <w:rFonts w:ascii="Symbol" w:hAnsi="Symbol" w:hint="default"/>
       </w:rPr>
     </w:lvl>
-    <w:lvl w:ilvl="1" w:tplc="04090003" w:tentative="1">
+    <w:lvl w:ilvl="1" w:tplc="04090003">
       <w:start w:val="1"/>
       <w:numFmt w:val="bullet"/>
       <w:lvlText w:val="o"/>

</xml_diff>